<commit_message>
added appendix for installing BioVoxxel on Fiji
</commit_message>
<xml_diff>
--- a/Embryo_Macro_SOP_draft.docx
+++ b/Embryo_Macro_SOP_draft.docx
@@ -1317,6 +1317,7 @@
         <w:spacing w:before="0" w:beforeAutospacing="0" w:after="0" w:afterAutospacing="0"/>
         <w:textAlignment w:val="baseline"/>
         <w:rPr>
+          <w:rStyle w:val="Hyperlink"/>
           <w:rFonts w:ascii="Calibri" w:hAnsi="Calibri" w:cs="Calibri"/>
           <w:sz w:val="22"/>
           <w:szCs w:val="22"/>
@@ -1367,15 +1368,169 @@
     </w:p>
     <w:p>
       <w:pPr>
-        <w:rPr>
-          <w:lang w:val="en-US"/>
-        </w:rPr>
-      </w:pPr>
-    </w:p>
-    <w:p>
-      <w:pPr>
-        <w:rPr>
-          <w:lang w:val="en-US"/>
+        <w:pStyle w:val="paragraph"/>
+        <w:spacing w:before="0" w:beforeAutospacing="0" w:after="0" w:afterAutospacing="0"/>
+        <w:textAlignment w:val="baseline"/>
+        <w:rPr>
+          <w:rStyle w:val="Hyperlink"/>
+          <w:rFonts w:ascii="Calibri" w:hAnsi="Calibri" w:cs="Calibri"/>
+          <w:b/>
+          <w:bCs/>
+          <w:color w:val="000000" w:themeColor="text1"/>
+          <w:sz w:val="22"/>
+          <w:szCs w:val="22"/>
+          <w:u w:val="none"/>
+        </w:rPr>
+      </w:pPr>
+      <w:proofErr w:type="spellStart"/>
+      <w:r>
+        <w:rPr>
+          <w:rStyle w:val="Hyperlink"/>
+          <w:rFonts w:ascii="Calibri" w:hAnsi="Calibri" w:cs="Calibri"/>
+          <w:b/>
+          <w:bCs/>
+          <w:color w:val="000000" w:themeColor="text1"/>
+          <w:sz w:val="22"/>
+          <w:szCs w:val="22"/>
+          <w:u w:val="none"/>
+        </w:rPr>
+        <w:t>BioVoxxel</w:t>
+      </w:r>
+      <w:proofErr w:type="spellEnd"/>
+      <w:r>
+        <w:rPr>
+          <w:rStyle w:val="Hyperlink"/>
+          <w:rFonts w:ascii="Calibri" w:hAnsi="Calibri" w:cs="Calibri"/>
+          <w:b/>
+          <w:bCs/>
+          <w:color w:val="000000" w:themeColor="text1"/>
+          <w:sz w:val="22"/>
+          <w:szCs w:val="22"/>
+          <w:u w:val="none"/>
+        </w:rPr>
+        <w:t xml:space="preserve"> Toolbox</w:t>
+      </w:r>
+      <w:r>
+        <w:rPr>
+          <w:rStyle w:val="Hyperlink"/>
+          <w:rFonts w:ascii="Calibri" w:hAnsi="Calibri" w:cs="Calibri"/>
+          <w:b/>
+          <w:bCs/>
+          <w:color w:val="000000" w:themeColor="text1"/>
+          <w:sz w:val="22"/>
+          <w:szCs w:val="22"/>
+          <w:u w:val="none"/>
+        </w:rPr>
+        <w:t>:</w:t>
+      </w:r>
+    </w:p>
+    <w:p>
+      <w:pPr>
+        <w:pStyle w:val="paragraph"/>
+        <w:numPr>
+          <w:ilvl w:val="0"/>
+          <w:numId w:val="9"/>
+        </w:numPr>
+        <w:spacing w:before="0" w:beforeAutospacing="0" w:after="0" w:afterAutospacing="0"/>
+        <w:textAlignment w:val="baseline"/>
+        <w:rPr>
+          <w:rFonts w:ascii="Calibri" w:hAnsi="Calibri" w:cs="Calibri"/>
+          <w:color w:val="000000" w:themeColor="text1"/>
+          <w:sz w:val="22"/>
+          <w:szCs w:val="22"/>
+          <w:lang w:val="fr-CA"/>
+        </w:rPr>
+      </w:pPr>
+      <w:hyperlink r:id="rId7" w:history="1">
+        <w:r>
+          <w:rPr>
+            <w:rStyle w:val="Hyperlink"/>
+            <w:rFonts w:ascii="Calibri" w:hAnsi="Calibri" w:cs="Calibri"/>
+            <w:sz w:val="22"/>
+            <w:szCs w:val="22"/>
+            <w:lang w:val="fr-CA"/>
+          </w:rPr>
+          <w:t>https://doi.org/10.5281/zenodo.5986130</w:t>
+        </w:r>
+      </w:hyperlink>
+    </w:p>
+    <w:p>
+      <w:pPr>
+        <w:pStyle w:val="paragraph"/>
+        <w:numPr>
+          <w:ilvl w:val="0"/>
+          <w:numId w:val="9"/>
+        </w:numPr>
+        <w:spacing w:before="0" w:beforeAutospacing="0" w:after="0" w:afterAutospacing="0"/>
+        <w:textAlignment w:val="baseline"/>
+        <w:rPr>
+          <w:rStyle w:val="Hyperlink"/>
+          <w:rFonts w:ascii="Calibri" w:hAnsi="Calibri" w:cs="Calibri"/>
+          <w:color w:val="000000" w:themeColor="text1"/>
+          <w:sz w:val="22"/>
+          <w:szCs w:val="22"/>
+          <w:u w:val="none"/>
+          <w:lang w:val="fr-CA"/>
+        </w:rPr>
+      </w:pPr>
+      <w:r>
+        <w:rPr>
+          <w:rStyle w:val="Hyperlink"/>
+          <w:rFonts w:ascii="Calibri" w:hAnsi="Calibri" w:cs="Calibri"/>
+          <w:i/>
+          <w:iCs/>
+          <w:color w:val="000000" w:themeColor="text1"/>
+          <w:sz w:val="22"/>
+          <w:szCs w:val="22"/>
+          <w:u w:val="none"/>
+          <w:lang w:val="fr-CA"/>
+        </w:rPr>
+        <w:t>Documentation</w:t>
+      </w:r>
+      <w:r>
+        <w:rPr>
+          <w:rStyle w:val="Hyperlink"/>
+          <w:rFonts w:ascii="Calibri" w:hAnsi="Calibri" w:cs="Calibri"/>
+          <w:color w:val="000000" w:themeColor="text1"/>
+          <w:sz w:val="22"/>
+          <w:szCs w:val="22"/>
+          <w:u w:val="none"/>
+          <w:lang w:val="fr-CA"/>
+        </w:rPr>
+        <w:t xml:space="preserve">: </w:t>
+      </w:r>
+      <w:hyperlink r:id="rId8" w:history="1">
+        <w:r>
+          <w:rPr>
+            <w:rStyle w:val="Hyperlink"/>
+            <w:rFonts w:ascii="Calibri" w:hAnsi="Calibri" w:cs="Calibri"/>
+            <w:sz w:val="22"/>
+            <w:szCs w:val="22"/>
+            <w:lang w:val="fr-CA"/>
+          </w:rPr>
+          <w:t>https://imagej.net/plugins/biovoxxel-toolbox</w:t>
+        </w:r>
+      </w:hyperlink>
+    </w:p>
+    <w:p>
+      <w:pPr>
+        <w:pStyle w:val="paragraph"/>
+        <w:spacing w:before="0" w:beforeAutospacing="0" w:after="0" w:afterAutospacing="0"/>
+        <w:ind w:left="720"/>
+        <w:textAlignment w:val="baseline"/>
+        <w:rPr>
+          <w:rFonts w:ascii="Calibri" w:hAnsi="Calibri" w:cs="Calibri"/>
+          <w:color w:val="000000" w:themeColor="text1"/>
+          <w:sz w:val="22"/>
+          <w:szCs w:val="22"/>
+          <w:lang w:val="fr-CA"/>
+        </w:rPr>
+      </w:pPr>
+    </w:p>
+    <w:p>
+      <w:pPr>
+        <w:rPr>
+          <w:lang w:val="fr-CA"/>
         </w:rPr>
       </w:pPr>
     </w:p>
@@ -1438,7 +1593,7 @@
         </w:rPr>
         <w:t xml:space="preserve"> </w:t>
       </w:r>
-      <w:hyperlink r:id="rId7" w:history="1">
+      <w:hyperlink r:id="rId9" w:history="1">
         <w:r>
           <w:rPr>
             <w:rStyle w:val="Hyperlink"/>
@@ -1492,6 +1647,7 @@
           <w:bCs/>
           <w:lang w:val="en-US"/>
         </w:rPr>
+        <w:lastRenderedPageBreak/>
         <w:t>Ensure</w:t>
       </w:r>
       <w:r>
@@ -1533,7 +1689,6 @@
         <w:rPr>
           <w:lang w:val="en-US"/>
         </w:rPr>
-        <w:lastRenderedPageBreak/>
         <w:t>In</w:t>
       </w:r>
       <w:r>
@@ -1605,6 +1760,53 @@
           <w:lang w:val="en-US"/>
         </w:rPr>
         <w:t xml:space="preserve"> is loaded.</w:t>
+      </w:r>
+    </w:p>
+    <w:p>
+      <w:pPr>
+        <w:pStyle w:val="ListParagraph"/>
+        <w:ind w:left="360"/>
+        <w:rPr>
+          <w:i/>
+          <w:iCs/>
+          <w:lang w:val="en-US"/>
+        </w:rPr>
+      </w:pPr>
+    </w:p>
+    <w:p>
+      <w:pPr>
+        <w:pStyle w:val="ListParagraph"/>
+        <w:rPr>
+          <w:i/>
+          <w:iCs/>
+          <w:lang w:val="en-US"/>
+        </w:rPr>
+      </w:pPr>
+      <w:r>
+        <w:rPr>
+          <w:i/>
+          <w:iCs/>
+          <w:lang w:val="en-US"/>
+        </w:rPr>
+        <w:t>*If Bi</w:t>
+      </w:r>
+      <w:proofErr w:type="spellStart"/>
+      <w:r>
+        <w:rPr>
+          <w:i/>
+          <w:iCs/>
+          <w:lang w:val="en-US"/>
+        </w:rPr>
+        <w:t>oVoxxel</w:t>
+      </w:r>
+      <w:proofErr w:type="spellEnd"/>
+      <w:r>
+        <w:rPr>
+          <w:i/>
+          <w:iCs/>
+          <w:lang w:val="en-US"/>
+        </w:rPr>
+        <w:t xml:space="preserve"> is not displayed in your list of plug-ins, refer to Appendix 1 for installation instructions. </w:t>
       </w:r>
     </w:p>
     <w:p>
@@ -1642,134 +1844,6 @@
                 <pic:pic xmlns:pic="http://schemas.openxmlformats.org/drawingml/2006/picture">
                   <pic:nvPicPr>
                     <pic:cNvPr id="4" name="Picture 4" descr="Graphical user interface, application&#10;&#10;Description automatically generated"/>
-                    <pic:cNvPicPr/>
-                  </pic:nvPicPr>
-                  <pic:blipFill>
-                    <a:blip r:embed="rId8">
-                      <a:extLst>
-                        <a:ext uri="{28A0092B-C50C-407E-A947-70E740481C1C}">
-                          <a14:useLocalDpi xmlns:a14="http://schemas.microsoft.com/office/drawing/2010/main" val="0"/>
-                        </a:ext>
-                      </a:extLst>
-                    </a:blip>
-                    <a:stretch>
-                      <a:fillRect/>
-                    </a:stretch>
-                  </pic:blipFill>
-                  <pic:spPr>
-                    <a:xfrm>
-                      <a:off x="0" y="0"/>
-                      <a:ext cx="5943600" cy="873760"/>
-                    </a:xfrm>
-                    <a:prstGeom prst="rect">
-                      <a:avLst/>
-                    </a:prstGeom>
-                  </pic:spPr>
-                </pic:pic>
-              </a:graphicData>
-            </a:graphic>
-          </wp:inline>
-        </w:drawing>
-      </w:r>
-    </w:p>
-    <w:p>
-      <w:pPr>
-        <w:pStyle w:val="ListParagraph"/>
-        <w:ind w:left="360"/>
-        <w:rPr>
-          <w:lang w:val="en-US"/>
-        </w:rPr>
-      </w:pPr>
-    </w:p>
-    <w:p>
-      <w:pPr>
-        <w:pStyle w:val="ListParagraph"/>
-        <w:ind w:left="360"/>
-        <w:rPr>
-          <w:lang w:val="en-US"/>
-        </w:rPr>
-      </w:pPr>
-      <w:r>
-        <w:rPr>
-          <w:noProof/>
-          <w:lang w:val="en-US"/>
-        </w:rPr>
-        <w:drawing>
-          <wp:inline distT="0" distB="0" distL="0" distR="0" wp14:anchorId="31F0D14E" wp14:editId="4C996784">
-            <wp:extent cx="5943600" cy="1713230"/>
-            <wp:effectExtent l="0" t="0" r="0" b="1270"/>
-            <wp:docPr id="5" name="Picture 5" descr="Graphical user interface, application, Word&#10;&#10;Description automatically generated"/>
-            <wp:cNvGraphicFramePr>
-              <a:graphicFrameLocks xmlns:a="http://schemas.openxmlformats.org/drawingml/2006/main" noChangeAspect="1"/>
-            </wp:cNvGraphicFramePr>
-            <a:graphic xmlns:a="http://schemas.openxmlformats.org/drawingml/2006/main">
-              <a:graphicData uri="http://schemas.openxmlformats.org/drawingml/2006/picture">
-                <pic:pic xmlns:pic="http://schemas.openxmlformats.org/drawingml/2006/picture">
-                  <pic:nvPicPr>
-                    <pic:cNvPr id="5" name="Picture 5" descr="Graphical user interface, application, Word&#10;&#10;Description automatically generated"/>
-                    <pic:cNvPicPr/>
-                  </pic:nvPicPr>
-                  <pic:blipFill>
-                    <a:blip r:embed="rId9" cstate="print">
-                      <a:extLst>
-                        <a:ext uri="{28A0092B-C50C-407E-A947-70E740481C1C}">
-                          <a14:useLocalDpi xmlns:a14="http://schemas.microsoft.com/office/drawing/2010/main" val="0"/>
-                        </a:ext>
-                      </a:extLst>
-                    </a:blip>
-                    <a:stretch>
-                      <a:fillRect/>
-                    </a:stretch>
-                  </pic:blipFill>
-                  <pic:spPr>
-                    <a:xfrm>
-                      <a:off x="0" y="0"/>
-                      <a:ext cx="5943600" cy="1713230"/>
-                    </a:xfrm>
-                    <a:prstGeom prst="rect">
-                      <a:avLst/>
-                    </a:prstGeom>
-                  </pic:spPr>
-                </pic:pic>
-              </a:graphicData>
-            </a:graphic>
-          </wp:inline>
-        </w:drawing>
-      </w:r>
-    </w:p>
-    <w:p>
-      <w:pPr>
-        <w:rPr>
-          <w:lang w:val="en-US"/>
-        </w:rPr>
-      </w:pPr>
-    </w:p>
-    <w:p>
-      <w:pPr>
-        <w:pStyle w:val="ListParagraph"/>
-        <w:ind w:left="360"/>
-        <w:rPr>
-          <w:lang w:val="en-US"/>
-        </w:rPr>
-      </w:pPr>
-      <w:r>
-        <w:rPr>
-          <w:noProof/>
-          <w:lang w:val="en-US"/>
-        </w:rPr>
-        <w:drawing>
-          <wp:inline distT="0" distB="0" distL="0" distR="0" wp14:anchorId="608A9724" wp14:editId="34EB15D7">
-            <wp:extent cx="5943600" cy="873760"/>
-            <wp:effectExtent l="0" t="0" r="0" b="2540"/>
-            <wp:docPr id="3" name="Picture 3" descr="Graphical user interface, text, application&#10;&#10;Description automatically generated"/>
-            <wp:cNvGraphicFramePr>
-              <a:graphicFrameLocks xmlns:a="http://schemas.openxmlformats.org/drawingml/2006/main" noChangeAspect="1"/>
-            </wp:cNvGraphicFramePr>
-            <a:graphic xmlns:a="http://schemas.openxmlformats.org/drawingml/2006/main">
-              <a:graphicData uri="http://schemas.openxmlformats.org/drawingml/2006/picture">
-                <pic:pic xmlns:pic="http://schemas.openxmlformats.org/drawingml/2006/picture">
-                  <pic:nvPicPr>
-                    <pic:cNvPr id="3" name="Picture 3" descr="Graphical user interface, text, application&#10;&#10;Description automatically generated"/>
                     <pic:cNvPicPr/>
                   </pic:nvPicPr>
                   <pic:blipFill>
@@ -1805,6 +1879,134 @@
         <w:pStyle w:val="ListParagraph"/>
         <w:ind w:left="360"/>
         <w:rPr>
+          <w:lang w:val="en-US"/>
+        </w:rPr>
+      </w:pPr>
+    </w:p>
+    <w:p>
+      <w:pPr>
+        <w:pStyle w:val="ListParagraph"/>
+        <w:ind w:left="360"/>
+        <w:rPr>
+          <w:lang w:val="en-US"/>
+        </w:rPr>
+      </w:pPr>
+      <w:r>
+        <w:rPr>
+          <w:noProof/>
+          <w:lang w:val="en-US"/>
+        </w:rPr>
+        <w:drawing>
+          <wp:inline distT="0" distB="0" distL="0" distR="0" wp14:anchorId="31F0D14E" wp14:editId="4C996784">
+            <wp:extent cx="5943600" cy="1713230"/>
+            <wp:effectExtent l="0" t="0" r="0" b="1270"/>
+            <wp:docPr id="5" name="Picture 5" descr="Graphical user interface, application, Word&#10;&#10;Description automatically generated"/>
+            <wp:cNvGraphicFramePr>
+              <a:graphicFrameLocks xmlns:a="http://schemas.openxmlformats.org/drawingml/2006/main" noChangeAspect="1"/>
+            </wp:cNvGraphicFramePr>
+            <a:graphic xmlns:a="http://schemas.openxmlformats.org/drawingml/2006/main">
+              <a:graphicData uri="http://schemas.openxmlformats.org/drawingml/2006/picture">
+                <pic:pic xmlns:pic="http://schemas.openxmlformats.org/drawingml/2006/picture">
+                  <pic:nvPicPr>
+                    <pic:cNvPr id="5" name="Picture 5" descr="Graphical user interface, application, Word&#10;&#10;Description automatically generated"/>
+                    <pic:cNvPicPr/>
+                  </pic:nvPicPr>
+                  <pic:blipFill>
+                    <a:blip r:embed="rId11" cstate="print">
+                      <a:extLst>
+                        <a:ext uri="{28A0092B-C50C-407E-A947-70E740481C1C}">
+                          <a14:useLocalDpi xmlns:a14="http://schemas.microsoft.com/office/drawing/2010/main" val="0"/>
+                        </a:ext>
+                      </a:extLst>
+                    </a:blip>
+                    <a:stretch>
+                      <a:fillRect/>
+                    </a:stretch>
+                  </pic:blipFill>
+                  <pic:spPr>
+                    <a:xfrm>
+                      <a:off x="0" y="0"/>
+                      <a:ext cx="5943600" cy="1713230"/>
+                    </a:xfrm>
+                    <a:prstGeom prst="rect">
+                      <a:avLst/>
+                    </a:prstGeom>
+                  </pic:spPr>
+                </pic:pic>
+              </a:graphicData>
+            </a:graphic>
+          </wp:inline>
+        </w:drawing>
+      </w:r>
+    </w:p>
+    <w:p>
+      <w:pPr>
+        <w:rPr>
+          <w:lang w:val="en-US"/>
+        </w:rPr>
+      </w:pPr>
+    </w:p>
+    <w:p>
+      <w:pPr>
+        <w:pStyle w:val="ListParagraph"/>
+        <w:ind w:left="360"/>
+        <w:rPr>
+          <w:lang w:val="en-US"/>
+        </w:rPr>
+      </w:pPr>
+      <w:r>
+        <w:rPr>
+          <w:noProof/>
+          <w:lang w:val="en-US"/>
+        </w:rPr>
+        <w:drawing>
+          <wp:inline distT="0" distB="0" distL="0" distR="0" wp14:anchorId="608A9724" wp14:editId="34EB15D7">
+            <wp:extent cx="5943600" cy="873760"/>
+            <wp:effectExtent l="0" t="0" r="0" b="2540"/>
+            <wp:docPr id="3" name="Picture 3" descr="Graphical user interface, text, application&#10;&#10;Description automatically generated"/>
+            <wp:cNvGraphicFramePr>
+              <a:graphicFrameLocks xmlns:a="http://schemas.openxmlformats.org/drawingml/2006/main" noChangeAspect="1"/>
+            </wp:cNvGraphicFramePr>
+            <a:graphic xmlns:a="http://schemas.openxmlformats.org/drawingml/2006/main">
+              <a:graphicData uri="http://schemas.openxmlformats.org/drawingml/2006/picture">
+                <pic:pic xmlns:pic="http://schemas.openxmlformats.org/drawingml/2006/picture">
+                  <pic:nvPicPr>
+                    <pic:cNvPr id="3" name="Picture 3" descr="Graphical user interface, text, application&#10;&#10;Description automatically generated"/>
+                    <pic:cNvPicPr/>
+                  </pic:nvPicPr>
+                  <pic:blipFill>
+                    <a:blip r:embed="rId12">
+                      <a:extLst>
+                        <a:ext uri="{28A0092B-C50C-407E-A947-70E740481C1C}">
+                          <a14:useLocalDpi xmlns:a14="http://schemas.microsoft.com/office/drawing/2010/main" val="0"/>
+                        </a:ext>
+                      </a:extLst>
+                    </a:blip>
+                    <a:stretch>
+                      <a:fillRect/>
+                    </a:stretch>
+                  </pic:blipFill>
+                  <pic:spPr>
+                    <a:xfrm>
+                      <a:off x="0" y="0"/>
+                      <a:ext cx="5943600" cy="873760"/>
+                    </a:xfrm>
+                    <a:prstGeom prst="rect">
+                      <a:avLst/>
+                    </a:prstGeom>
+                  </pic:spPr>
+                </pic:pic>
+              </a:graphicData>
+            </a:graphic>
+          </wp:inline>
+        </w:drawing>
+      </w:r>
+    </w:p>
+    <w:p>
+      <w:pPr>
+        <w:pStyle w:val="ListParagraph"/>
+        <w:ind w:left="360"/>
+        <w:rPr>
           <w:b/>
           <w:bCs/>
           <w:lang w:val="en-US"/>
@@ -1861,6 +2063,7 @@
         <w:rPr>
           <w:lang w:val="en-US"/>
         </w:rPr>
+        <w:lastRenderedPageBreak/>
         <w:t xml:space="preserve">Ensure that Area, </w:t>
       </w:r>
       <w:proofErr w:type="spellStart"/>
@@ -1906,7 +2109,7 @@
                     <pic:cNvPicPr/>
                   </pic:nvPicPr>
                   <pic:blipFill>
-                    <a:blip r:embed="rId11" cstate="print">
+                    <a:blip r:embed="rId13" cstate="print">
                       <a:extLst>
                         <a:ext uri="{28A0092B-C50C-407E-A947-70E740481C1C}">
                           <a14:useLocalDpi xmlns:a14="http://schemas.microsoft.com/office/drawing/2010/main" val="0"/>
@@ -1962,7 +2165,6 @@
           <w:bCs/>
           <w:lang w:val="en-US"/>
         </w:rPr>
-        <w:lastRenderedPageBreak/>
         <w:t>Set the scale</w:t>
       </w:r>
     </w:p>
@@ -2043,7 +2245,7 @@
                     <pic:cNvPicPr/>
                   </pic:nvPicPr>
                   <pic:blipFill>
-                    <a:blip r:embed="rId12">
+                    <a:blip r:embed="rId14">
                       <a:extLst>
                         <a:ext uri="{28A0092B-C50C-407E-A947-70E740481C1C}">
                           <a14:useLocalDpi xmlns:a14="http://schemas.microsoft.com/office/drawing/2010/main" val="0"/>
@@ -2153,6 +2355,7 @@
           <w:noProof/>
           <w:lang w:val="en-US"/>
         </w:rPr>
+        <w:lastRenderedPageBreak/>
         <w:drawing>
           <wp:inline distT="0" distB="0" distL="0" distR="0" wp14:anchorId="5A29C3D2" wp14:editId="2A2CF344">
             <wp:extent cx="2463800" cy="914400"/>
@@ -2169,7 +2372,7 @@
                     <pic:cNvPicPr/>
                   </pic:nvPicPr>
                   <pic:blipFill>
-                    <a:blip r:embed="rId13">
+                    <a:blip r:embed="rId15">
                       <a:extLst>
                         <a:ext uri="{28A0092B-C50C-407E-A947-70E740481C1C}">
                           <a14:useLocalDpi xmlns:a14="http://schemas.microsoft.com/office/drawing/2010/main" val="0"/>
@@ -2218,7 +2421,7 @@
                     <pic:cNvPicPr/>
                   </pic:nvPicPr>
                   <pic:blipFill>
-                    <a:blip r:embed="rId14">
+                    <a:blip r:embed="rId16">
                       <a:extLst>
                         <a:ext uri="{28A0092B-C50C-407E-A947-70E740481C1C}">
                           <a14:useLocalDpi xmlns:a14="http://schemas.microsoft.com/office/drawing/2010/main" val="0"/>
@@ -2403,7 +2606,7 @@
         <w:rPr>
           <w:b/>
           <w:bCs/>
-          <w:lang w:val="en-US"/>
+          <w:lang w:val="de-DE"/>
         </w:rPr>
       </w:pPr>
       <w:r>
@@ -2416,9 +2619,27 @@
         <w:rPr>
           <w:b/>
           <w:bCs/>
-          <w:lang w:val="en-US"/>
-        </w:rPr>
-        <w:t>Leica: 4.0026 pixels/um</w:t>
+          <w:lang w:val="de-DE"/>
+        </w:rPr>
+        <w:t xml:space="preserve">Leica: 4.0026 </w:t>
+      </w:r>
+      <w:proofErr w:type="spellStart"/>
+      <w:r>
+        <w:rPr>
+          <w:b/>
+          <w:bCs/>
+          <w:lang w:val="de-DE"/>
+        </w:rPr>
+        <w:t>pixels</w:t>
+      </w:r>
+      <w:proofErr w:type="spellEnd"/>
+      <w:r>
+        <w:rPr>
+          <w:b/>
+          <w:bCs/>
+          <w:lang w:val="de-DE"/>
+        </w:rPr>
+        <w:t>/um</w:t>
       </w:r>
     </w:p>
     <w:p>
@@ -2428,17 +2649,35 @@
         <w:rPr>
           <w:b/>
           <w:bCs/>
-          <w:lang w:val="en-US"/>
-        </w:rPr>
-      </w:pPr>
-      <w:r>
-        <w:rPr>
-          <w:b/>
-          <w:bCs/>
-          <w:lang w:val="en-US"/>
+          <w:lang w:val="de-DE"/>
+        </w:rPr>
+      </w:pPr>
+      <w:r>
+        <w:rPr>
+          <w:b/>
+          <w:bCs/>
+          <w:lang w:val="de-DE"/>
         </w:rPr>
         <w:tab/>
-        <w:t>Olympus: 2.3723 pixels/um</w:t>
+        <w:t xml:space="preserve">Olympus: 2.3723 </w:t>
+      </w:r>
+      <w:proofErr w:type="spellStart"/>
+      <w:r>
+        <w:rPr>
+          <w:b/>
+          <w:bCs/>
+          <w:lang w:val="de-DE"/>
+        </w:rPr>
+        <w:t>pixels</w:t>
+      </w:r>
+      <w:proofErr w:type="spellEnd"/>
+      <w:r>
+        <w:rPr>
+          <w:b/>
+          <w:bCs/>
+          <w:lang w:val="de-DE"/>
+        </w:rPr>
+        <w:t>/um</w:t>
       </w:r>
     </w:p>
     <w:p>
@@ -2448,7 +2687,7 @@
         <w:rPr>
           <w:b/>
           <w:bCs/>
-          <w:lang w:val="en-US"/>
+          <w:lang w:val="de-DE"/>
         </w:rPr>
       </w:pPr>
     </w:p>
@@ -2609,7 +2848,19 @@
         <w:rPr>
           <w:lang w:val="en-US"/>
         </w:rPr>
-        <w:t>PEI estimates.</w:t>
+        <w:t>PEI</w:t>
+      </w:r>
+      <w:r>
+        <w:rPr>
+          <w:lang w:val="en-US"/>
+        </w:rPr>
+        <w:t xml:space="preserve"> and/or area</w:t>
+      </w:r>
+      <w:r>
+        <w:rPr>
+          <w:lang w:val="en-US"/>
+        </w:rPr>
+        <w:t xml:space="preserve"> estimates.</w:t>
       </w:r>
     </w:p>
     <w:p>
@@ -2748,7 +2999,19 @@
         <w:rPr>
           <w:lang w:val="en-US"/>
         </w:rPr>
-        <w:t xml:space="preserve"> (see Appendix if you do not have the macro file)</w:t>
+        <w:t xml:space="preserve"> (see Appendix</w:t>
+      </w:r>
+      <w:r>
+        <w:rPr>
+          <w:lang w:val="en-US"/>
+        </w:rPr>
+        <w:t xml:space="preserve"> 2</w:t>
+      </w:r>
+      <w:r>
+        <w:rPr>
+          <w:lang w:val="en-US"/>
+        </w:rPr>
+        <w:t xml:space="preserve"> if you do not have the macro file)</w:t>
       </w:r>
       <w:r>
         <w:rPr>
@@ -3144,7 +3407,6 @@
         <w:rPr>
           <w:lang w:val="en-US"/>
         </w:rPr>
-        <w:lastRenderedPageBreak/>
         <w:t xml:space="preserve">If you have any </w:t>
       </w:r>
       <w:r>
@@ -3469,26 +3731,348 @@
           <w:lang w:val="en-US"/>
         </w:rPr>
         <w:lastRenderedPageBreak/>
-        <w:t>APPENDIX:</w:t>
-      </w:r>
-    </w:p>
-    <w:p>
-      <w:pPr>
-        <w:rPr>
-          <w:b/>
-          <w:bCs/>
+        <w:t>APPENDI</w:t>
+      </w:r>
+      <w:r>
+        <w:rPr>
+          <w:lang w:val="en-US"/>
+        </w:rPr>
+        <w:t>X:</w:t>
+      </w:r>
+    </w:p>
+    <w:p>
+      <w:pPr>
+        <w:rPr>
+          <w:lang w:val="en-US"/>
+        </w:rPr>
+      </w:pPr>
+    </w:p>
+    <w:p>
+      <w:pPr>
+        <w:rPr>
           <w:u w:val="single"/>
           <w:lang w:val="en-US"/>
         </w:rPr>
       </w:pPr>
       <w:r>
         <w:rPr>
-          <w:b/>
-          <w:bCs/>
           <w:u w:val="single"/>
           <w:lang w:val="en-US"/>
         </w:rPr>
-        <w:t xml:space="preserve">Macro code: </w:t>
+        <w:t xml:space="preserve">Appendix 1: Installing </w:t>
+      </w:r>
+      <w:proofErr w:type="spellStart"/>
+      <w:r>
+        <w:rPr>
+          <w:u w:val="single"/>
+          <w:lang w:val="en-US"/>
+        </w:rPr>
+        <w:t>BioVoxxel</w:t>
+      </w:r>
+      <w:proofErr w:type="spellEnd"/>
+      <w:r>
+        <w:rPr>
+          <w:u w:val="single"/>
+          <w:lang w:val="en-US"/>
+        </w:rPr>
+        <w:t xml:space="preserve"> in Fiji</w:t>
+      </w:r>
+    </w:p>
+    <w:p>
+      <w:pPr>
+        <w:pStyle w:val="ListParagraph"/>
+        <w:numPr>
+          <w:ilvl w:val="0"/>
+          <w:numId w:val="8"/>
+        </w:numPr>
+        <w:rPr>
+          <w:u w:val="single"/>
+          <w:lang w:val="en-US"/>
+        </w:rPr>
+      </w:pPr>
+      <w:r>
+        <w:rPr>
+          <w:lang w:val="en-US"/>
+        </w:rPr>
+        <w:t>Open the Fiji application and navigate to Help &gt; Update…</w:t>
+      </w:r>
+    </w:p>
+    <w:p>
+      <w:pPr>
+        <w:jc w:val="center"/>
+        <w:rPr>
+          <w:lang w:val="en-US"/>
+        </w:rPr>
+      </w:pPr>
+      <w:r>
+        <w:rPr>
+          <w:noProof/>
+          <w:lang w:val="en-US"/>
+        </w:rPr>
+        <w:drawing>
+          <wp:inline distT="0" distB="0" distL="0" distR="0" wp14:anchorId="34F3D479" wp14:editId="60A41B98">
+            <wp:extent cx="2518044" cy="2842953"/>
+            <wp:effectExtent l="0" t="0" r="0" b="1905"/>
+            <wp:docPr id="2" name="Picture 2" descr="Graphical user interface, text, application&#10;&#10;Description automatically generated"/>
+            <wp:cNvGraphicFramePr>
+              <a:graphicFrameLocks xmlns:a="http://schemas.openxmlformats.org/drawingml/2006/main" noChangeAspect="1"/>
+            </wp:cNvGraphicFramePr>
+            <a:graphic xmlns:a="http://schemas.openxmlformats.org/drawingml/2006/main">
+              <a:graphicData uri="http://schemas.openxmlformats.org/drawingml/2006/picture">
+                <pic:pic xmlns:pic="http://schemas.openxmlformats.org/drawingml/2006/picture">
+                  <pic:nvPicPr>
+                    <pic:cNvPr id="2" name="Picture 2" descr="Graphical user interface, text, application&#10;&#10;Description automatically generated"/>
+                    <pic:cNvPicPr/>
+                  </pic:nvPicPr>
+                  <pic:blipFill>
+                    <a:blip r:embed="rId17" cstate="print">
+                      <a:extLst>
+                        <a:ext uri="{28A0092B-C50C-407E-A947-70E740481C1C}">
+                          <a14:useLocalDpi xmlns:a14="http://schemas.microsoft.com/office/drawing/2010/main" val="0"/>
+                        </a:ext>
+                      </a:extLst>
+                    </a:blip>
+                    <a:stretch>
+                      <a:fillRect/>
+                    </a:stretch>
+                  </pic:blipFill>
+                  <pic:spPr>
+                    <a:xfrm>
+                      <a:off x="0" y="0"/>
+                      <a:ext cx="2518044" cy="2842953"/>
+                    </a:xfrm>
+                    <a:prstGeom prst="rect">
+                      <a:avLst/>
+                    </a:prstGeom>
+                  </pic:spPr>
+                </pic:pic>
+              </a:graphicData>
+            </a:graphic>
+          </wp:inline>
+        </w:drawing>
+      </w:r>
+    </w:p>
+    <w:p>
+      <w:pPr>
+        <w:pStyle w:val="ListParagraph"/>
+        <w:numPr>
+          <w:ilvl w:val="0"/>
+          <w:numId w:val="8"/>
+        </w:numPr>
+        <w:rPr>
+          <w:lang w:val="en-US"/>
+        </w:rPr>
+      </w:pPr>
+      <w:r>
+        <w:rPr>
+          <w:lang w:val="en-US"/>
+        </w:rPr>
+        <w:t>Select “Manage update sites” and scroll down the list and check off “</w:t>
+      </w:r>
+      <w:proofErr w:type="spellStart"/>
+      <w:r>
+        <w:rPr>
+          <w:lang w:val="en-US"/>
+        </w:rPr>
+        <w:t>BioVoxxel</w:t>
+      </w:r>
+      <w:proofErr w:type="spellEnd"/>
+      <w:r>
+        <w:rPr>
+          <w:lang w:val="en-US"/>
+        </w:rPr>
+        <w:t>”</w:t>
+      </w:r>
+      <w:r>
+        <w:rPr>
+          <w:noProof/>
+          <w:lang w:val="en-US"/>
+        </w:rPr>
+        <w:t xml:space="preserve"> </w:t>
+      </w:r>
+    </w:p>
+    <w:p>
+      <w:pPr>
+        <w:pStyle w:val="ListParagraph"/>
+        <w:ind w:left="360"/>
+        <w:jc w:val="center"/>
+        <w:rPr>
+          <w:lang w:val="en-US"/>
+        </w:rPr>
+      </w:pPr>
+      <w:r>
+        <w:rPr>
+          <w:noProof/>
+          <w:lang w:val="en-US"/>
+        </w:rPr>
+        <w:drawing>
+          <wp:inline distT="0" distB="0" distL="0" distR="0" wp14:anchorId="57976AD3" wp14:editId="74C64C7F">
+            <wp:extent cx="3089206" cy="2349910"/>
+            <wp:effectExtent l="0" t="0" r="0" b="0"/>
+            <wp:docPr id="11" name="Picture 11" descr="Graphical user interface, table&#10;&#10;Description automatically generated"/>
+            <wp:cNvGraphicFramePr>
+              <a:graphicFrameLocks xmlns:a="http://schemas.openxmlformats.org/drawingml/2006/main" noChangeAspect="1"/>
+            </wp:cNvGraphicFramePr>
+            <a:graphic xmlns:a="http://schemas.openxmlformats.org/drawingml/2006/main">
+              <a:graphicData uri="http://schemas.openxmlformats.org/drawingml/2006/picture">
+                <pic:pic xmlns:pic="http://schemas.openxmlformats.org/drawingml/2006/picture">
+                  <pic:nvPicPr>
+                    <pic:cNvPr id="11" name="Picture 11" descr="Graphical user interface, table&#10;&#10;Description automatically generated"/>
+                    <pic:cNvPicPr/>
+                  </pic:nvPicPr>
+                  <pic:blipFill>
+                    <a:blip r:embed="rId18" cstate="print">
+                      <a:extLst>
+                        <a:ext uri="{28A0092B-C50C-407E-A947-70E740481C1C}">
+                          <a14:useLocalDpi xmlns:a14="http://schemas.microsoft.com/office/drawing/2010/main" val="0"/>
+                        </a:ext>
+                      </a:extLst>
+                    </a:blip>
+                    <a:stretch>
+                      <a:fillRect/>
+                    </a:stretch>
+                  </pic:blipFill>
+                  <pic:spPr>
+                    <a:xfrm>
+                      <a:off x="0" y="0"/>
+                      <a:ext cx="3116774" cy="2370881"/>
+                    </a:xfrm>
+                    <a:prstGeom prst="rect">
+                      <a:avLst/>
+                    </a:prstGeom>
+                  </pic:spPr>
+                </pic:pic>
+              </a:graphicData>
+            </a:graphic>
+          </wp:inline>
+        </w:drawing>
+      </w:r>
+      <w:r>
+        <w:rPr>
+          <w:noProof/>
+          <w:lang w:val="en-US"/>
+        </w:rPr>
+        <w:drawing>
+          <wp:inline distT="0" distB="0" distL="0" distR="0" wp14:anchorId="27F7F187" wp14:editId="6EC85B90">
+            <wp:extent cx="3110121" cy="2064774"/>
+            <wp:effectExtent l="0" t="0" r="1905" b="5715"/>
+            <wp:docPr id="10" name="Picture 10" descr="Graphical user interface, text, application&#10;&#10;Description automatically generated"/>
+            <wp:cNvGraphicFramePr>
+              <a:graphicFrameLocks xmlns:a="http://schemas.openxmlformats.org/drawingml/2006/main" noChangeAspect="1"/>
+            </wp:cNvGraphicFramePr>
+            <a:graphic xmlns:a="http://schemas.openxmlformats.org/drawingml/2006/main">
+              <a:graphicData uri="http://schemas.openxmlformats.org/drawingml/2006/picture">
+                <pic:pic xmlns:pic="http://schemas.openxmlformats.org/drawingml/2006/picture">
+                  <pic:nvPicPr>
+                    <pic:cNvPr id="10" name="Picture 10" descr="Graphical user interface, text, application&#10;&#10;Description automatically generated"/>
+                    <pic:cNvPicPr/>
+                  </pic:nvPicPr>
+                  <pic:blipFill>
+                    <a:blip r:embed="rId19" cstate="print">
+                      <a:extLst>
+                        <a:ext uri="{28A0092B-C50C-407E-A947-70E740481C1C}">
+                          <a14:useLocalDpi xmlns:a14="http://schemas.microsoft.com/office/drawing/2010/main" val="0"/>
+                        </a:ext>
+                      </a:extLst>
+                    </a:blip>
+                    <a:stretch>
+                      <a:fillRect/>
+                    </a:stretch>
+                  </pic:blipFill>
+                  <pic:spPr>
+                    <a:xfrm>
+                      <a:off x="0" y="0"/>
+                      <a:ext cx="3146426" cy="2088877"/>
+                    </a:xfrm>
+                    <a:prstGeom prst="rect">
+                      <a:avLst/>
+                    </a:prstGeom>
+                  </pic:spPr>
+                </pic:pic>
+              </a:graphicData>
+            </a:graphic>
+          </wp:inline>
+        </w:drawing>
+      </w:r>
+    </w:p>
+    <w:p>
+      <w:pPr>
+        <w:pStyle w:val="ListParagraph"/>
+        <w:ind w:left="360"/>
+        <w:jc w:val="center"/>
+        <w:rPr>
+          <w:lang w:val="en-US"/>
+        </w:rPr>
+      </w:pPr>
+    </w:p>
+    <w:p>
+      <w:pPr>
+        <w:pStyle w:val="ListParagraph"/>
+        <w:numPr>
+          <w:ilvl w:val="0"/>
+          <w:numId w:val="8"/>
+        </w:numPr>
+        <w:rPr>
+          <w:lang w:val="en-US"/>
+        </w:rPr>
+      </w:pPr>
+      <w:r>
+        <w:rPr>
+          <w:lang w:val="en-US"/>
+        </w:rPr>
+        <w:t xml:space="preserve">Click Close on the “Manage update sites” window, and then click “Apply changes” on the “ImageJ Updater” window. </w:t>
+      </w:r>
+    </w:p>
+    <w:p>
+      <w:pPr>
+        <w:pStyle w:val="ListParagraph"/>
+        <w:numPr>
+          <w:ilvl w:val="0"/>
+          <w:numId w:val="8"/>
+        </w:numPr>
+        <w:rPr>
+          <w:lang w:val="en-US"/>
+        </w:rPr>
+      </w:pPr>
+      <w:r>
+        <w:rPr>
+          <w:lang w:val="en-US"/>
+        </w:rPr>
+        <w:t xml:space="preserve">For the updates to apply and thus for the </w:t>
+      </w:r>
+      <w:proofErr w:type="spellStart"/>
+      <w:r>
+        <w:rPr>
+          <w:lang w:val="en-US"/>
+        </w:rPr>
+        <w:t>BioVoxxel</w:t>
+      </w:r>
+      <w:proofErr w:type="spellEnd"/>
+      <w:r>
+        <w:rPr>
+          <w:lang w:val="en-US"/>
+        </w:rPr>
+        <w:t xml:space="preserve"> Toolbox to be available, restart Fiji.</w:t>
+      </w:r>
+    </w:p>
+    <w:p>
+      <w:pPr>
+        <w:rPr>
+          <w:u w:val="single"/>
+        </w:rPr>
+      </w:pPr>
+    </w:p>
+    <w:p>
+      <w:pPr>
+        <w:rPr>
+          <w:u w:val="single"/>
+        </w:rPr>
+      </w:pPr>
+      <w:r>
+        <w:rPr>
+          <w:u w:val="single"/>
+        </w:rPr>
+        <w:t>Appendix 2: Macro code</w:t>
       </w:r>
     </w:p>
     <w:p>
@@ -6019,6 +6603,7 @@
           <w:szCs w:val="13"/>
           <w:lang w:val="en-US"/>
         </w:rPr>
+        <w:lastRenderedPageBreak/>
         <w:t xml:space="preserve">} </w:t>
       </w:r>
     </w:p>
@@ -6855,6 +7440,208 @@
       <w:lvlJc w:val="right"/>
       <w:pPr>
         <w:ind w:left="6480" w:hanging="180"/>
+      </w:pPr>
+    </w:lvl>
+  </w:abstractNum>
+  <w:abstractNum w:abstractNumId="7" w15:restartNumberingAfterBreak="0">
+    <w:nsid w:val="721A1CC3"/>
+    <w:multiLevelType w:val="hybridMultilevel"/>
+    <w:tmpl w:val="48BA633E"/>
+    <w:lvl w:ilvl="0" w:tplc="04090001">
+      <w:start w:val="1"/>
+      <w:numFmt w:val="bullet"/>
+      <w:lvlText w:val=""/>
+      <w:lvlJc w:val="left"/>
+      <w:pPr>
+        <w:ind w:left="720" w:hanging="360"/>
+      </w:pPr>
+      <w:rPr>
+        <w:rFonts w:ascii="Symbol" w:hAnsi="Symbol" w:hint="default"/>
+      </w:rPr>
+    </w:lvl>
+    <w:lvl w:ilvl="1" w:tplc="04090003" w:tentative="1">
+      <w:start w:val="1"/>
+      <w:numFmt w:val="bullet"/>
+      <w:lvlText w:val="o"/>
+      <w:lvlJc w:val="left"/>
+      <w:pPr>
+        <w:ind w:left="1440" w:hanging="360"/>
+      </w:pPr>
+      <w:rPr>
+        <w:rFonts w:ascii="Courier New" w:hAnsi="Courier New" w:cs="Courier New" w:hint="default"/>
+      </w:rPr>
+    </w:lvl>
+    <w:lvl w:ilvl="2" w:tplc="04090005" w:tentative="1">
+      <w:start w:val="1"/>
+      <w:numFmt w:val="bullet"/>
+      <w:lvlText w:val=""/>
+      <w:lvlJc w:val="left"/>
+      <w:pPr>
+        <w:ind w:left="2160" w:hanging="360"/>
+      </w:pPr>
+      <w:rPr>
+        <w:rFonts w:ascii="Wingdings" w:hAnsi="Wingdings" w:hint="default"/>
+      </w:rPr>
+    </w:lvl>
+    <w:lvl w:ilvl="3" w:tplc="04090001" w:tentative="1">
+      <w:start w:val="1"/>
+      <w:numFmt w:val="bullet"/>
+      <w:lvlText w:val=""/>
+      <w:lvlJc w:val="left"/>
+      <w:pPr>
+        <w:ind w:left="2880" w:hanging="360"/>
+      </w:pPr>
+      <w:rPr>
+        <w:rFonts w:ascii="Symbol" w:hAnsi="Symbol" w:hint="default"/>
+      </w:rPr>
+    </w:lvl>
+    <w:lvl w:ilvl="4" w:tplc="04090003" w:tentative="1">
+      <w:start w:val="1"/>
+      <w:numFmt w:val="bullet"/>
+      <w:lvlText w:val="o"/>
+      <w:lvlJc w:val="left"/>
+      <w:pPr>
+        <w:ind w:left="3600" w:hanging="360"/>
+      </w:pPr>
+      <w:rPr>
+        <w:rFonts w:ascii="Courier New" w:hAnsi="Courier New" w:cs="Courier New" w:hint="default"/>
+      </w:rPr>
+    </w:lvl>
+    <w:lvl w:ilvl="5" w:tplc="04090005" w:tentative="1">
+      <w:start w:val="1"/>
+      <w:numFmt w:val="bullet"/>
+      <w:lvlText w:val=""/>
+      <w:lvlJc w:val="left"/>
+      <w:pPr>
+        <w:ind w:left="4320" w:hanging="360"/>
+      </w:pPr>
+      <w:rPr>
+        <w:rFonts w:ascii="Wingdings" w:hAnsi="Wingdings" w:hint="default"/>
+      </w:rPr>
+    </w:lvl>
+    <w:lvl w:ilvl="6" w:tplc="04090001" w:tentative="1">
+      <w:start w:val="1"/>
+      <w:numFmt w:val="bullet"/>
+      <w:lvlText w:val=""/>
+      <w:lvlJc w:val="left"/>
+      <w:pPr>
+        <w:ind w:left="5040" w:hanging="360"/>
+      </w:pPr>
+      <w:rPr>
+        <w:rFonts w:ascii="Symbol" w:hAnsi="Symbol" w:hint="default"/>
+      </w:rPr>
+    </w:lvl>
+    <w:lvl w:ilvl="7" w:tplc="04090003" w:tentative="1">
+      <w:start w:val="1"/>
+      <w:numFmt w:val="bullet"/>
+      <w:lvlText w:val="o"/>
+      <w:lvlJc w:val="left"/>
+      <w:pPr>
+        <w:ind w:left="5760" w:hanging="360"/>
+      </w:pPr>
+      <w:rPr>
+        <w:rFonts w:ascii="Courier New" w:hAnsi="Courier New" w:cs="Courier New" w:hint="default"/>
+      </w:rPr>
+    </w:lvl>
+    <w:lvl w:ilvl="8" w:tplc="04090005" w:tentative="1">
+      <w:start w:val="1"/>
+      <w:numFmt w:val="bullet"/>
+      <w:lvlText w:val=""/>
+      <w:lvlJc w:val="left"/>
+      <w:pPr>
+        <w:ind w:left="6480" w:hanging="360"/>
+      </w:pPr>
+      <w:rPr>
+        <w:rFonts w:ascii="Wingdings" w:hAnsi="Wingdings" w:hint="default"/>
+      </w:rPr>
+    </w:lvl>
+  </w:abstractNum>
+  <w:abstractNum w:abstractNumId="8" w15:restartNumberingAfterBreak="0">
+    <w:nsid w:val="7A590551"/>
+    <w:multiLevelType w:val="hybridMultilevel"/>
+    <w:tmpl w:val="D9D41418"/>
+    <w:lvl w:ilvl="0" w:tplc="0409000F">
+      <w:start w:val="1"/>
+      <w:numFmt w:val="decimal"/>
+      <w:lvlText w:val="%1."/>
+      <w:lvlJc w:val="left"/>
+      <w:pPr>
+        <w:ind w:left="360" w:hanging="360"/>
+      </w:pPr>
+      <w:rPr>
+        <w:rFonts w:hint="default"/>
+      </w:rPr>
+    </w:lvl>
+    <w:lvl w:ilvl="1" w:tplc="04090019" w:tentative="1">
+      <w:start w:val="1"/>
+      <w:numFmt w:val="lowerLetter"/>
+      <w:lvlText w:val="%2."/>
+      <w:lvlJc w:val="left"/>
+      <w:pPr>
+        <w:ind w:left="1080" w:hanging="360"/>
+      </w:pPr>
+    </w:lvl>
+    <w:lvl w:ilvl="2" w:tplc="0409001B" w:tentative="1">
+      <w:start w:val="1"/>
+      <w:numFmt w:val="lowerRoman"/>
+      <w:lvlText w:val="%3."/>
+      <w:lvlJc w:val="right"/>
+      <w:pPr>
+        <w:ind w:left="1800" w:hanging="180"/>
+      </w:pPr>
+    </w:lvl>
+    <w:lvl w:ilvl="3" w:tplc="0409000F" w:tentative="1">
+      <w:start w:val="1"/>
+      <w:numFmt w:val="decimal"/>
+      <w:lvlText w:val="%4."/>
+      <w:lvlJc w:val="left"/>
+      <w:pPr>
+        <w:ind w:left="2520" w:hanging="360"/>
+      </w:pPr>
+    </w:lvl>
+    <w:lvl w:ilvl="4" w:tplc="04090019" w:tentative="1">
+      <w:start w:val="1"/>
+      <w:numFmt w:val="lowerLetter"/>
+      <w:lvlText w:val="%5."/>
+      <w:lvlJc w:val="left"/>
+      <w:pPr>
+        <w:ind w:left="3240" w:hanging="360"/>
+      </w:pPr>
+    </w:lvl>
+    <w:lvl w:ilvl="5" w:tplc="0409001B" w:tentative="1">
+      <w:start w:val="1"/>
+      <w:numFmt w:val="lowerRoman"/>
+      <w:lvlText w:val="%6."/>
+      <w:lvlJc w:val="right"/>
+      <w:pPr>
+        <w:ind w:left="3960" w:hanging="180"/>
+      </w:pPr>
+    </w:lvl>
+    <w:lvl w:ilvl="6" w:tplc="0409000F" w:tentative="1">
+      <w:start w:val="1"/>
+      <w:numFmt w:val="decimal"/>
+      <w:lvlText w:val="%7."/>
+      <w:lvlJc w:val="left"/>
+      <w:pPr>
+        <w:ind w:left="4680" w:hanging="360"/>
+      </w:pPr>
+    </w:lvl>
+    <w:lvl w:ilvl="7" w:tplc="04090019" w:tentative="1">
+      <w:start w:val="1"/>
+      <w:numFmt w:val="lowerLetter"/>
+      <w:lvlText w:val="%8."/>
+      <w:lvlJc w:val="left"/>
+      <w:pPr>
+        <w:ind w:left="5400" w:hanging="360"/>
+      </w:pPr>
+    </w:lvl>
+    <w:lvl w:ilvl="8" w:tplc="0409001B" w:tentative="1">
+      <w:start w:val="1"/>
+      <w:numFmt w:val="lowerRoman"/>
+      <w:lvlText w:val="%9."/>
+      <w:lvlJc w:val="right"/>
+      <w:pPr>
+        <w:ind w:left="6120" w:hanging="180"/>
       </w:pPr>
     </w:lvl>
   </w:abstractNum>
@@ -6878,6 +7665,12 @@
   </w:num>
   <w:num w:numId="7" w16cid:durableId="1826317396">
     <w:abstractNumId w:val="5"/>
+  </w:num>
+  <w:num w:numId="8" w16cid:durableId="382368541">
+    <w:abstractNumId w:val="8"/>
+  </w:num>
+  <w:num w:numId="9" w16cid:durableId="1259480545">
+    <w:abstractNumId w:val="7"/>
   </w:num>
 </w:numbering>
 </file>

</xml_diff>